<commit_message>
using uuid for id generation, fixed few spellings
</commit_message>
<xml_diff>
--- a/doc/WebBee.docx
+++ b/doc/WebBee.docx
@@ -1,6 +1,6 @@
 
 <file path=word/document.xml><?xml version="1.0" encoding="utf-8"?>
-<w:document xmlns:ve="http://schemas.openxmlformats.org/markup-compatibility/2006" xmlns:o="urn:schemas-microsoft-com:office:office" xmlns:r="http://schemas.openxmlformats.org/officeDocument/2006/relationships" xmlns:m="http://schemas.openxmlformats.org/officeDocument/2006/math" xmlns:v="urn:schemas-microsoft-com:vml" xmlns:wp="http://schemas.openxmlformats.org/drawingml/2006/wordprocessingDrawing" xmlns:w10="urn:schemas-microsoft-com:office:word" xmlns:w="http://schemas.openxmlformats.org/wordprocessingml/2006/main" xmlns:wne="http://schemas.microsoft.com/office/word/2006/wordml">
+<w:document xmlns:wpc="http://schemas.microsoft.com/office/word/2010/wordprocessingCanvas" xmlns:mc="http://schemas.openxmlformats.org/markup-compatibility/2006" xmlns:o="urn:schemas-microsoft-com:office:office" xmlns:r="http://schemas.openxmlformats.org/officeDocument/2006/relationships" xmlns:m="http://schemas.openxmlformats.org/officeDocument/2006/math" xmlns:v="urn:schemas-microsoft-com:vml" xmlns:wp14="http://schemas.microsoft.com/office/word/2010/wordprocessingDrawing" xmlns:wp="http://schemas.openxmlformats.org/drawingml/2006/wordprocessingDrawing" xmlns:w10="urn:schemas-microsoft-com:office:word" xmlns:w="http://schemas.openxmlformats.org/wordprocessingml/2006/main" xmlns:w14="http://schemas.microsoft.com/office/word/2010/wordml" xmlns:wpg="http://schemas.microsoft.com/office/word/2010/wordprocessingGroup" xmlns:wpi="http://schemas.microsoft.com/office/word/2010/wordprocessingInk" xmlns:wne="http://schemas.microsoft.com/office/word/2006/wordml" xmlns:wps="http://schemas.microsoft.com/office/word/2010/wordprocessingShape" mc:Ignorable="w14 wp14">
   <w:body>
     <w:p>
       <w:proofErr w:type="spellStart"/>
@@ -270,23 +270,7 @@
       </w:r>
       <w:proofErr w:type="spellEnd"/>
       <w:r>
-        <w:t xml:space="preserve"> is offering multipurpose container, registry, JDO services, </w:t>
-      </w:r>
-      <w:proofErr w:type="spellStart"/>
-      <w:r>
-        <w:t>servlet</w:t>
-      </w:r>
-      <w:proofErr w:type="spellEnd"/>
-      <w:r>
-        <w:t xml:space="preserve"> framework with MVC and front controller, template engine, resource </w:t>
-      </w:r>
-      <w:proofErr w:type="gramStart"/>
-      <w:r>
-        <w:t>manager</w:t>
-      </w:r>
-      <w:proofErr w:type="gramEnd"/>
-      <w:r>
-        <w:t xml:space="preserve">, object pool, cache and some other </w:t>
+        <w:t xml:space="preserve"> is offering multipurpose container, registry, JDO services, servlet framework with MVC and front controller, template engine, resource manager, object pool, cache and some other </w:t>
       </w:r>
       <w:r>
         <w:t>utilities</w:t>
@@ -310,13 +294,11 @@
         <w:t>rd</w:t>
       </w:r>
       <w:r>
-        <w:t xml:space="preserve"> party Ajax </w:t>
-      </w:r>
-      <w:proofErr w:type="spellStart"/>
-      <w:r>
-        <w:t>wramework</w:t>
-      </w:r>
-      <w:proofErr w:type="spellEnd"/>
+        <w:t xml:space="preserve"> party Ajax f</w:t>
+      </w:r>
+      <w:r>
+        <w:t>ramework</w:t>
+      </w:r>
       <w:r>
         <w:t xml:space="preserve">. </w:t>
       </w:r>
@@ -478,15 +460,7 @@
         <w:t>-app</w:t>
       </w:r>
       <w:r>
-        <w:t xml:space="preserve">’ in application server. There is no restriction to use </w:t>
-      </w:r>
-      <w:proofErr w:type="spellStart"/>
-      <w:r>
-        <w:t>MySQL</w:t>
-      </w:r>
-      <w:proofErr w:type="spellEnd"/>
-      <w:r>
-        <w:t xml:space="preserve"> database server, and name of data source can be changed accordingly application server requirements as context parameter with name </w:t>
+        <w:t xml:space="preserve">’ in application server. There is no restriction to use MySQL database server, and name of data source can be changed accordingly application server requirements as context parameter with name </w:t>
       </w:r>
       <w:proofErr w:type="spellStart"/>
       <w:r>
@@ -496,6 +470,25 @@
       <w:r>
         <w:t xml:space="preserve"> in web.xml</w:t>
       </w:r>
+      <w:r>
+        <w:t xml:space="preserve">. </w:t>
+      </w:r>
+      <w:proofErr w:type="spellStart"/>
+      <w:r>
+        <w:t>Persitent</w:t>
+      </w:r>
+      <w:proofErr w:type="spellEnd"/>
+      <w:r>
+        <w:t xml:space="preserve"> storage can be </w:t>
+      </w:r>
+      <w:proofErr w:type="spellStart"/>
+      <w:r>
+        <w:t>noSQL</w:t>
+      </w:r>
+      <w:proofErr w:type="spellEnd"/>
+      <w:r>
+        <w:t xml:space="preserve"> database as well</w:t>
+      </w:r>
     </w:p>
     <w:p>
       <w:r>
@@ -504,8 +497,15 @@
     </w:p>
     <w:p>
       <w:r>
+        <w:lastRenderedPageBreak/>
         <w:t>Please use the link</w:t>
       </w:r>
+      <w:r>
+        <w:t xml:space="preserve"> </w:t>
+      </w:r>
+      <w:r>
+        <w:t>https://github.com/drogatkin/Webbee</w:t>
+      </w:r>
     </w:p>
     <w:p/>
     <w:p>
@@ -586,15 +586,7 @@
       </w:r>
       <w:proofErr w:type="spellEnd"/>
       <w:r>
-        <w:t xml:space="preserve"> recommends certain code source and deployment organizations. Actually every modern development platform dictates certain project file organization, like Android or </w:t>
-      </w:r>
-      <w:proofErr w:type="spellStart"/>
-      <w:r>
-        <w:t>iOS</w:t>
-      </w:r>
-      <w:proofErr w:type="spellEnd"/>
-      <w:r>
-        <w:t xml:space="preserve">/XCODE. The following directory structure is recommended for </w:t>
+        <w:t xml:space="preserve"> recommends certain code source and deployment organizations. Actually every modern development platform dictates certain project file organization, like Android or iOS/XCODE. The following directory structure is recommended for </w:t>
       </w:r>
       <w:proofErr w:type="spellStart"/>
       <w:r>
@@ -619,19 +611,15 @@
     <w:p>
       <w:r>
         <w:tab/>
-      </w:r>
-      <w:proofErr w:type="spellStart"/>
-      <w:proofErr w:type="gramStart"/>
-      <w:r>
-        <w:t>bild</w:t>
-      </w:r>
-      <w:proofErr w:type="spellEnd"/>
-      <w:r>
-        <w:t xml:space="preserve">  -</w:t>
-      </w:r>
-      <w:proofErr w:type="gramEnd"/>
-      <w:r>
-        <w:t xml:space="preserve"> build scripts</w:t>
+        <w:t>b</w:t>
+      </w:r>
+      <w:r>
+        <w:t>u</w:t>
+      </w:r>
+      <w:bookmarkStart w:id="0" w:name="_GoBack"/>
+      <w:bookmarkEnd w:id="0"/>
+      <w:r>
+        <w:t>ild  - build scripts</w:t>
       </w:r>
     </w:p>
     <w:p>
@@ -869,136 +857,418 @@
     </w:p>
     <w:p>
       <w:r>
+        <w:lastRenderedPageBreak/>
         <w:t>Deployment directory structure</w:t>
       </w:r>
     </w:p>
     <w:p>
       <w:proofErr w:type="spellStart"/>
       <w:r>
+        <w:t>Web</w:t>
+      </w:r>
+      <w:r>
+        <w:t>B</w:t>
+      </w:r>
+      <w:r>
+        <w:t>ee</w:t>
+      </w:r>
+      <w:proofErr w:type="spellEnd"/>
+      <w:r>
+        <w:t xml:space="preserve"> uses standard war/ear deployment structure with possibility of detaching not protected resources as stati</w:t>
+      </w:r>
+      <w:r>
+        <w:t>c HTML, CSS, images and scripts and serviced by different server for better scalability.</w:t>
+      </w:r>
+    </w:p>
+    <w:p>
+      <w:proofErr w:type="gramStart"/>
+      <w:r>
+        <w:t>war  context</w:t>
+      </w:r>
+      <w:proofErr w:type="gramEnd"/>
+      <w:r>
+        <w:t xml:space="preserve"> name contains HTML on first level</w:t>
+      </w:r>
+    </w:p>
+    <w:p>
+      <w:r>
+        <w:tab/>
+      </w:r>
+      <w:proofErr w:type="spellStart"/>
+      <w:proofErr w:type="gramStart"/>
+      <w:r>
+        <w:t>css</w:t>
+      </w:r>
+      <w:proofErr w:type="spellEnd"/>
+      <w:proofErr w:type="gramEnd"/>
+      <w:r>
+        <w:t xml:space="preserve"> – CSS files</w:t>
+      </w:r>
+    </w:p>
+    <w:p>
+      <w:r>
+        <w:tab/>
+      </w:r>
+      <w:proofErr w:type="spellStart"/>
+      <w:proofErr w:type="gramStart"/>
+      <w:r>
+        <w:t>js</w:t>
+      </w:r>
+      <w:proofErr w:type="spellEnd"/>
+      <w:proofErr w:type="gramEnd"/>
+      <w:r>
+        <w:t xml:space="preserve"> – JavaScript files</w:t>
+      </w:r>
+    </w:p>
+    <w:p>
+      <w:r>
+        <w:tab/>
+      </w:r>
+      <w:proofErr w:type="gramStart"/>
+      <w:r>
+        <w:t>image</w:t>
+      </w:r>
+      <w:proofErr w:type="gramEnd"/>
+      <w:r>
+        <w:t xml:space="preserve"> – Images</w:t>
+      </w:r>
+    </w:p>
+    <w:p>
+      <w:r>
+        <w:tab/>
+        <w:t>WEB-INF web.xml</w:t>
+      </w:r>
+    </w:p>
+    <w:p>
+      <w:r>
+        <w:tab/>
+      </w:r>
+      <w:r>
+        <w:tab/>
+      </w:r>
+      <w:proofErr w:type="gramStart"/>
+      <w:r>
+        <w:t>classes  -</w:t>
+      </w:r>
+      <w:proofErr w:type="gramEnd"/>
+      <w:r>
+        <w:t xml:space="preserve"> project Java classes tree</w:t>
+      </w:r>
+    </w:p>
+    <w:p>
+      <w:r>
+        <w:tab/>
+      </w:r>
+      <w:r>
+        <w:tab/>
+      </w:r>
+      <w:proofErr w:type="gramStart"/>
+      <w:r>
+        <w:t>lib</w:t>
+      </w:r>
+      <w:proofErr w:type="gramEnd"/>
+      <w:r>
+        <w:t xml:space="preserve"> – jar libraries</w:t>
+      </w:r>
+    </w:p>
+    <w:p>
+      <w:r>
+        <w:tab/>
+      </w:r>
+      <w:r>
+        <w:tab/>
+      </w:r>
+      <w:proofErr w:type="spellStart"/>
+      <w:proofErr w:type="gramStart"/>
+      <w:r>
+        <w:t>config</w:t>
+      </w:r>
+      <w:proofErr w:type="spellEnd"/>
+      <w:proofErr w:type="gramEnd"/>
+      <w:r>
+        <w:t xml:space="preserve"> – </w:t>
+      </w:r>
+      <w:proofErr w:type="spellStart"/>
+      <w:r>
+        <w:t>config</w:t>
+      </w:r>
+      <w:proofErr w:type="spellEnd"/>
+      <w:r>
+        <w:t xml:space="preserve"> files</w:t>
+      </w:r>
+    </w:p>
+    <w:p>
+      <w:r>
+        <w:tab/>
+      </w:r>
+      <w:r>
+        <w:tab/>
+      </w:r>
+      <w:proofErr w:type="gramStart"/>
+      <w:r>
+        <w:t>res</w:t>
+      </w:r>
+      <w:proofErr w:type="gramEnd"/>
+      <w:r>
+        <w:t xml:space="preserve"> – root resource directory</w:t>
+      </w:r>
+    </w:p>
+    <w:p>
+      <w:r>
+        <w:tab/>
+      </w:r>
+      <w:r>
+        <w:tab/>
+      </w:r>
+      <w:r>
+        <w:tab/>
+      </w:r>
+      <w:proofErr w:type="gramStart"/>
+      <w:r>
+        <w:t>view</w:t>
+      </w:r>
+      <w:proofErr w:type="gramEnd"/>
+      <w:r>
+        <w:t xml:space="preserve"> – view related resources </w:t>
+      </w:r>
+      <w:proofErr w:type="spellStart"/>
+      <w:r>
+        <w:t>eg</w:t>
+      </w:r>
+      <w:proofErr w:type="spellEnd"/>
+      <w:r>
+        <w:t xml:space="preserve"> templates, additional directories structure can be inside</w:t>
+      </w:r>
+    </w:p>
+    <w:p>
+      <w:r>
+        <w:tab/>
+      </w:r>
+      <w:r>
+        <w:tab/>
+      </w:r>
+      <w:r>
+        <w:tab/>
+      </w:r>
+      <w:proofErr w:type="gramStart"/>
+      <w:r>
+        <w:t>text</w:t>
+      </w:r>
+      <w:proofErr w:type="gramEnd"/>
+      <w:r>
+        <w:t xml:space="preserve"> – text resources, additional locale specific structure can be inside</w:t>
+      </w:r>
+    </w:p>
+    <w:p>
+      <w:r>
+        <w:t xml:space="preserve">Preparing directory structures, build and </w:t>
+      </w:r>
+      <w:proofErr w:type="spellStart"/>
+      <w:r>
+        <w:t>config</w:t>
+      </w:r>
+      <w:proofErr w:type="spellEnd"/>
+      <w:r>
+        <w:t xml:space="preserve"> files</w:t>
+      </w:r>
+    </w:p>
+    <w:p>
+      <w:r>
+        <w:t>web.xml</w:t>
+      </w:r>
+    </w:p>
+    <w:p>
+      <w:proofErr w:type="spellStart"/>
+      <w:r>
+        <w:t>Webbee</w:t>
+      </w:r>
+      <w:proofErr w:type="spellEnd"/>
+      <w:r>
+        <w:t xml:space="preserve"> requires just few elements in web.xml</w:t>
+      </w:r>
+    </w:p>
+    <w:p>
+      <w:proofErr w:type="gramStart"/>
+      <w:r>
+        <w:t>context-</w:t>
+      </w:r>
+      <w:proofErr w:type="spellStart"/>
+      <w:r>
+        <w:t>param</w:t>
+      </w:r>
+      <w:proofErr w:type="spellEnd"/>
+      <w:proofErr w:type="gramEnd"/>
+      <w:r>
+        <w:t xml:space="preserve"> </w:t>
+      </w:r>
+      <w:proofErr w:type="spellStart"/>
+      <w:r>
+        <w:t>model_datasource</w:t>
+      </w:r>
+      <w:proofErr w:type="spellEnd"/>
+      <w:r>
+        <w:t xml:space="preserve"> defines JNDI data source name, unless it isn’t used. </w:t>
+      </w:r>
+    </w:p>
+    <w:p>
+      <w:r>
+        <w:t>Listener</w:t>
+      </w:r>
+      <w:r>
+        <w:t xml:space="preserve"> several listeners can be specified, however app model class is required to be specified as on</w:t>
+      </w:r>
+      <w:r>
+        <w:t>e</w:t>
+      </w:r>
+      <w:r>
+        <w:t xml:space="preserve"> of listeners.</w:t>
+      </w:r>
+    </w:p>
+    <w:p>
+      <w:r>
+        <w:t xml:space="preserve">Aldan 3 </w:t>
+      </w:r>
+      <w:proofErr w:type="spellStart"/>
+      <w:r>
+        <w:t>servelt</w:t>
+      </w:r>
+      <w:proofErr w:type="spellEnd"/>
+      <w:r>
+        <w:t xml:space="preserve"> inherited </w:t>
+      </w:r>
+      <w:proofErr w:type="spellStart"/>
+      <w:r>
+        <w:t>WebBee</w:t>
+      </w:r>
+      <w:proofErr w:type="spellEnd"/>
+      <w:r>
+        <w:t xml:space="preserve"> servlet as </w:t>
+      </w:r>
+      <w:proofErr w:type="spellStart"/>
+      <w:r>
+        <w:t>com.beegman.webbee.base.WebApp</w:t>
+      </w:r>
+      <w:proofErr w:type="spellEnd"/>
+      <w:r>
+        <w:t xml:space="preserve"> has to be specified as main and only one </w:t>
+      </w:r>
+      <w:proofErr w:type="spellStart"/>
+      <w:r>
+        <w:t>servelt</w:t>
+      </w:r>
+      <w:proofErr w:type="spellEnd"/>
+      <w:r>
+        <w:t xml:space="preserve"> of application. The former can be replaced by some inherited one even for more customization. There is a possibility </w:t>
+      </w:r>
+      <w:proofErr w:type="gramStart"/>
+      <w:r>
+        <w:t>of  use</w:t>
+      </w:r>
+      <w:proofErr w:type="gramEnd"/>
+      <w:r>
+        <w:t xml:space="preserve"> multiple </w:t>
+      </w:r>
+      <w:proofErr w:type="spellStart"/>
+      <w:r>
+        <w:t>servelts</w:t>
+      </w:r>
+      <w:proofErr w:type="spellEnd"/>
+      <w:r>
+        <w:t>, however it won’t be covered by this guide.</w:t>
+      </w:r>
+    </w:p>
+    <w:p>
+      <w:proofErr w:type="spellStart"/>
+      <w:proofErr w:type="gramStart"/>
+      <w:r>
+        <w:t>smtp_configcontext</w:t>
+      </w:r>
+      <w:proofErr w:type="spellEnd"/>
+      <w:proofErr w:type="gramEnd"/>
+      <w:r>
+        <w:t xml:space="preserve"> parameter has to be set for </w:t>
+      </w:r>
+      <w:proofErr w:type="spellStart"/>
+      <w:r>
+        <w:t>smtp</w:t>
+      </w:r>
+      <w:proofErr w:type="spellEnd"/>
+      <w:r>
+        <w:t xml:space="preserve"> properties file location.</w:t>
+      </w:r>
+    </w:p>
+    <w:p>
+      <w:r>
+        <w:t xml:space="preserve">Application </w:t>
+      </w:r>
+      <w:proofErr w:type="spellStart"/>
+      <w:r>
+        <w:t>config</w:t>
+      </w:r>
+      <w:proofErr w:type="spellEnd"/>
+      <w:r>
+        <w:t xml:space="preserve"> file</w:t>
+      </w:r>
+    </w:p>
+    <w:p>
+      <w:r>
+        <w:t>The file has format of standard</w:t>
+      </w:r>
+      <w:r>
+        <w:t xml:space="preserve"> J</w:t>
+      </w:r>
+      <w:r>
+        <w:t xml:space="preserve">ava properties file. Application model or just base block gives access to the property file, so entire application can read or modify the file. However modifications are not persistent. Name of </w:t>
+      </w:r>
+      <w:proofErr w:type="spellStart"/>
+      <w:r>
+        <w:t>config</w:t>
+      </w:r>
+      <w:proofErr w:type="spellEnd"/>
+      <w:r>
+        <w:t xml:space="preserve"> file usually matching application context name. The file location is specified as application </w:t>
+      </w:r>
+      <w:proofErr w:type="spellStart"/>
+      <w:r>
+        <w:t>servelt</w:t>
+      </w:r>
+      <w:proofErr w:type="spellEnd"/>
+      <w:r>
+        <w:t xml:space="preserve"> parameter </w:t>
+      </w:r>
+      <w:r>
+        <w:t>properties</w:t>
+      </w:r>
+      <w:r>
+        <w:t xml:space="preserve">. </w:t>
+      </w:r>
+      <w:r>
+        <w:t xml:space="preserve">The </w:t>
+      </w:r>
+      <w:proofErr w:type="spellStart"/>
+      <w:r>
+        <w:t>config</w:t>
+      </w:r>
+      <w:proofErr w:type="spellEnd"/>
+      <w:r>
+        <w:t xml:space="preserve"> can be requested from application model using method </w:t>
+      </w:r>
+      <w:proofErr w:type="spellStart"/>
+      <w:r>
         <w:lastRenderedPageBreak/>
-        <w:t>Web</w:t>
-      </w:r>
-      <w:r>
-        <w:t>B</w:t>
-      </w:r>
-      <w:r>
-        <w:t>ee</w:t>
-      </w:r>
-      <w:proofErr w:type="spellEnd"/>
-      <w:r>
-        <w:t xml:space="preserve"> uses standard war/ear deployment structure with possibility of detaching not protected resources as stati</w:t>
-      </w:r>
-      <w:r>
-        <w:t>c HTML, CSS, images and scripts and serviced by different server for better scalability.</w:t>
-      </w:r>
-    </w:p>
-    <w:p>
-      <w:proofErr w:type="gramStart"/>
-      <w:r>
-        <w:t>war  context</w:t>
-      </w:r>
-      <w:proofErr w:type="gramEnd"/>
-      <w:r>
-        <w:t xml:space="preserve"> name contains HTML on first level</w:t>
-      </w:r>
-    </w:p>
-    <w:p>
-      <w:r>
-        <w:tab/>
-      </w:r>
-      <w:proofErr w:type="spellStart"/>
-      <w:proofErr w:type="gramStart"/>
-      <w:r>
-        <w:t>css</w:t>
-      </w:r>
-      <w:proofErr w:type="spellEnd"/>
-      <w:proofErr w:type="gramEnd"/>
-      <w:r>
-        <w:t xml:space="preserve"> – CSS files</w:t>
-      </w:r>
-    </w:p>
-    <w:p>
-      <w:r>
-        <w:tab/>
-      </w:r>
-      <w:proofErr w:type="spellStart"/>
-      <w:proofErr w:type="gramStart"/>
-      <w:r>
-        <w:t>js</w:t>
-      </w:r>
-      <w:proofErr w:type="spellEnd"/>
-      <w:proofErr w:type="gramEnd"/>
-      <w:r>
-        <w:t xml:space="preserve"> – JavaScript files</w:t>
-      </w:r>
-    </w:p>
-    <w:p>
-      <w:r>
-        <w:tab/>
-      </w:r>
-      <w:proofErr w:type="gramStart"/>
-      <w:r>
-        <w:t>image</w:t>
-      </w:r>
-      <w:proofErr w:type="gramEnd"/>
-      <w:r>
-        <w:t xml:space="preserve"> – Images</w:t>
-      </w:r>
-    </w:p>
-    <w:p>
-      <w:r>
-        <w:tab/>
-        <w:t>WEB-INF web.xml</w:t>
-      </w:r>
-    </w:p>
-    <w:p>
-      <w:r>
-        <w:tab/>
-      </w:r>
-      <w:r>
-        <w:tab/>
-      </w:r>
-      <w:proofErr w:type="gramStart"/>
-      <w:r>
-        <w:t>classes  -</w:t>
-      </w:r>
-      <w:proofErr w:type="gramEnd"/>
-      <w:r>
-        <w:t xml:space="preserve"> project Java classes tree</w:t>
-      </w:r>
-    </w:p>
-    <w:p>
-      <w:r>
-        <w:tab/>
-      </w:r>
-      <w:r>
-        <w:tab/>
-      </w:r>
-      <w:proofErr w:type="gramStart"/>
-      <w:r>
-        <w:t>lib</w:t>
-      </w:r>
-      <w:proofErr w:type="gramEnd"/>
-      <w:r>
-        <w:t xml:space="preserve"> – jar libraries</w:t>
-      </w:r>
-    </w:p>
-    <w:p>
-      <w:r>
-        <w:tab/>
-      </w:r>
-      <w:r>
-        <w:tab/>
-      </w:r>
-      <w:proofErr w:type="spellStart"/>
-      <w:proofErr w:type="gramStart"/>
+        <w:t>getBaseConfig</w:t>
+      </w:r>
+      <w:proofErr w:type="spellEnd"/>
+      <w:r>
+        <w:t xml:space="preserve">. Since app model can get initialized prior of servlet, this call can return null until servlet didn’t finish initialization. Services based on this </w:t>
+      </w:r>
+      <w:proofErr w:type="spellStart"/>
       <w:r>
         <w:t>config</w:t>
       </w:r>
       <w:proofErr w:type="spellEnd"/>
-      <w:proofErr w:type="gramEnd"/>
-      <w:r>
-        <w:t xml:space="preserve"> – </w:t>
+      <w:r>
+        <w:t xml:space="preserve"> file have to aware of that. Any </w:t>
       </w:r>
       <w:proofErr w:type="spellStart"/>
       <w:r>
@@ -1006,316 +1276,7 @@
       </w:r>
       <w:proofErr w:type="spellEnd"/>
       <w:r>
-        <w:t xml:space="preserve"> files</w:t>
-      </w:r>
-    </w:p>
-    <w:p>
-      <w:r>
-        <w:tab/>
-      </w:r>
-      <w:r>
-        <w:tab/>
-      </w:r>
-      <w:proofErr w:type="gramStart"/>
-      <w:r>
-        <w:t>res</w:t>
-      </w:r>
-      <w:proofErr w:type="gramEnd"/>
-      <w:r>
-        <w:t xml:space="preserve"> – root resource directory</w:t>
-      </w:r>
-    </w:p>
-    <w:p>
-      <w:r>
-        <w:tab/>
-      </w:r>
-      <w:r>
-        <w:tab/>
-      </w:r>
-      <w:r>
-        <w:tab/>
-      </w:r>
-      <w:proofErr w:type="gramStart"/>
-      <w:r>
-        <w:t>view</w:t>
-      </w:r>
-      <w:proofErr w:type="gramEnd"/>
-      <w:r>
-        <w:t xml:space="preserve"> – view related resources </w:t>
-      </w:r>
-      <w:proofErr w:type="spellStart"/>
-      <w:r>
-        <w:t>eg</w:t>
-      </w:r>
-      <w:proofErr w:type="spellEnd"/>
-      <w:r>
-        <w:t xml:space="preserve"> templates, additional directories structure can be inside</w:t>
-      </w:r>
-    </w:p>
-    <w:p>
-      <w:r>
-        <w:tab/>
-      </w:r>
-      <w:r>
-        <w:tab/>
-      </w:r>
-      <w:r>
-        <w:tab/>
-      </w:r>
-      <w:proofErr w:type="gramStart"/>
-      <w:r>
-        <w:t>text</w:t>
-      </w:r>
-      <w:proofErr w:type="gramEnd"/>
-      <w:r>
-        <w:t xml:space="preserve"> – text resources, additional locale specific structure can be inside</w:t>
-      </w:r>
-    </w:p>
-    <w:p>
-      <w:r>
-        <w:t xml:space="preserve">Preparing directory structures, build and </w:t>
-      </w:r>
-      <w:proofErr w:type="spellStart"/>
-      <w:r>
-        <w:t>config</w:t>
-      </w:r>
-      <w:proofErr w:type="spellEnd"/>
-      <w:r>
-        <w:t xml:space="preserve"> files</w:t>
-      </w:r>
-    </w:p>
-    <w:p>
-      <w:r>
-        <w:t>web.xml</w:t>
-      </w:r>
-    </w:p>
-    <w:p>
-      <w:proofErr w:type="spellStart"/>
-      <w:r>
-        <w:t>Webbee</w:t>
-      </w:r>
-      <w:proofErr w:type="spellEnd"/>
-      <w:r>
-        <w:t xml:space="preserve"> requires just few elements in web.xml</w:t>
-      </w:r>
-    </w:p>
-    <w:p>
-      <w:proofErr w:type="gramStart"/>
-      <w:r>
-        <w:t>context-</w:t>
-      </w:r>
-      <w:proofErr w:type="spellStart"/>
-      <w:r>
-        <w:t>param</w:t>
-      </w:r>
-      <w:proofErr w:type="spellEnd"/>
-      <w:proofErr w:type="gramEnd"/>
-      <w:r>
-        <w:t xml:space="preserve"> </w:t>
-      </w:r>
-      <w:proofErr w:type="spellStart"/>
-      <w:r>
-        <w:t>model_datasource</w:t>
-      </w:r>
-      <w:proofErr w:type="spellEnd"/>
-      <w:r>
-        <w:t xml:space="preserve"> defines JNDI data source name, unless it isn’t used. </w:t>
-      </w:r>
-    </w:p>
-    <w:p>
-      <w:r>
-        <w:t>Listener</w:t>
-      </w:r>
-      <w:r>
-        <w:t xml:space="preserve"> several listeners can be specified, however app model class is required to be specified as on</w:t>
-      </w:r>
-      <w:r>
-        <w:t>e</w:t>
-      </w:r>
-      <w:r>
-        <w:t xml:space="preserve"> of listeners.</w:t>
-      </w:r>
-    </w:p>
-    <w:p>
-      <w:r>
-        <w:t xml:space="preserve">Aldan 3 </w:t>
-      </w:r>
-      <w:proofErr w:type="spellStart"/>
-      <w:r>
-        <w:t>servelt</w:t>
-      </w:r>
-      <w:proofErr w:type="spellEnd"/>
-      <w:r>
-        <w:t xml:space="preserve"> inherited </w:t>
-      </w:r>
-      <w:proofErr w:type="spellStart"/>
-      <w:r>
-        <w:t>WebBee</w:t>
-      </w:r>
-      <w:proofErr w:type="spellEnd"/>
-      <w:r>
-        <w:t xml:space="preserve"> </w:t>
-      </w:r>
-      <w:proofErr w:type="spellStart"/>
-      <w:r>
-        <w:t>servlet</w:t>
-      </w:r>
-      <w:proofErr w:type="spellEnd"/>
-      <w:r>
-        <w:t xml:space="preserve"> as </w:t>
-      </w:r>
-      <w:proofErr w:type="spellStart"/>
-      <w:r>
-        <w:t>com.beegman.webbee.base.WebApp</w:t>
-      </w:r>
-      <w:proofErr w:type="spellEnd"/>
-      <w:r>
-        <w:t xml:space="preserve"> has to be specified as main and only one </w:t>
-      </w:r>
-      <w:proofErr w:type="spellStart"/>
-      <w:r>
-        <w:t>servelt</w:t>
-      </w:r>
-      <w:proofErr w:type="spellEnd"/>
-      <w:r>
-        <w:t xml:space="preserve"> of application. The former can be replaced by some inherited one even for more customization. There is a possibility </w:t>
-      </w:r>
-      <w:proofErr w:type="gramStart"/>
-      <w:r>
-        <w:t>of  use</w:t>
-      </w:r>
-      <w:proofErr w:type="gramEnd"/>
-      <w:r>
-        <w:t xml:space="preserve"> multiple </w:t>
-      </w:r>
-      <w:proofErr w:type="spellStart"/>
-      <w:r>
-        <w:t>servelts</w:t>
-      </w:r>
-      <w:proofErr w:type="spellEnd"/>
-      <w:r>
-        <w:t>, however it won’t be covered by this guide.</w:t>
-      </w:r>
-    </w:p>
-    <w:p>
-      <w:proofErr w:type="spellStart"/>
-      <w:proofErr w:type="gramStart"/>
-      <w:r>
-        <w:t>smtp_configcontext</w:t>
-      </w:r>
-      <w:proofErr w:type="spellEnd"/>
-      <w:proofErr w:type="gramEnd"/>
-      <w:r>
-        <w:t xml:space="preserve"> parameter has to be set for </w:t>
-      </w:r>
-      <w:proofErr w:type="spellStart"/>
-      <w:r>
-        <w:t>smtp</w:t>
-      </w:r>
-      <w:proofErr w:type="spellEnd"/>
-      <w:r>
-        <w:t xml:space="preserve"> properties file location.</w:t>
-      </w:r>
-    </w:p>
-    <w:p>
-      <w:r>
-        <w:t xml:space="preserve">Application </w:t>
-      </w:r>
-      <w:proofErr w:type="spellStart"/>
-      <w:r>
-        <w:t>config</w:t>
-      </w:r>
-      <w:proofErr w:type="spellEnd"/>
-      <w:r>
-        <w:t xml:space="preserve"> file</w:t>
-      </w:r>
-    </w:p>
-    <w:p>
-      <w:r>
-        <w:t>The file has format of standard</w:t>
-      </w:r>
-      <w:r>
-        <w:t xml:space="preserve"> J</w:t>
-      </w:r>
-      <w:r>
-        <w:t xml:space="preserve">ava properties file. Application model or just base block gives access to the property file, so entire application can read or modify the file. However modifications are not persistent. Name of </w:t>
-      </w:r>
-      <w:proofErr w:type="spellStart"/>
-      <w:r>
-        <w:t>config</w:t>
-      </w:r>
-      <w:proofErr w:type="spellEnd"/>
-      <w:r>
-        <w:t xml:space="preserve"> file usually matching application context name. The file location is specified as application </w:t>
-      </w:r>
-      <w:proofErr w:type="spellStart"/>
-      <w:r>
-        <w:t>servelt</w:t>
-      </w:r>
-      <w:proofErr w:type="spellEnd"/>
-      <w:r>
-        <w:t xml:space="preserve"> parameter </w:t>
-      </w:r>
-      <w:r>
-        <w:t>properties</w:t>
-      </w:r>
-      <w:r>
-        <w:t xml:space="preserve">. </w:t>
-      </w:r>
-      <w:r>
-        <w:t xml:space="preserve">The </w:t>
-      </w:r>
-      <w:proofErr w:type="spellStart"/>
-      <w:r>
-        <w:t>config</w:t>
-      </w:r>
-      <w:proofErr w:type="spellEnd"/>
-      <w:r>
-        <w:t xml:space="preserve"> can be requested from application model using method </w:t>
-      </w:r>
-      <w:proofErr w:type="spellStart"/>
-      <w:r>
-        <w:t>getBaseConfig</w:t>
-      </w:r>
-      <w:proofErr w:type="spellEnd"/>
-      <w:r>
-        <w:t xml:space="preserve">. Since app model can get initialized prior of </w:t>
-      </w:r>
-      <w:proofErr w:type="spellStart"/>
-      <w:r>
-        <w:t>servlet</w:t>
-      </w:r>
-      <w:proofErr w:type="spellEnd"/>
-      <w:r>
-        <w:t xml:space="preserve">, this call can return null until </w:t>
-      </w:r>
-      <w:proofErr w:type="spellStart"/>
-      <w:r>
-        <w:t>servlet</w:t>
-      </w:r>
-      <w:proofErr w:type="spellEnd"/>
-      <w:r>
-        <w:t xml:space="preserve"> didn’t finish initialization. Services based on this </w:t>
-      </w:r>
-      <w:proofErr w:type="spellStart"/>
-      <w:r>
-        <w:t>config</w:t>
-      </w:r>
-      <w:proofErr w:type="spellEnd"/>
-      <w:r>
-        <w:t xml:space="preserve"> file have to aware of that. Any </w:t>
-      </w:r>
-      <w:proofErr w:type="spellStart"/>
-      <w:r>
-        <w:t>config</w:t>
-      </w:r>
-      <w:proofErr w:type="spellEnd"/>
-      <w:r>
-        <w:t xml:space="preserve"> property can be </w:t>
-      </w:r>
-      <w:r>
-        <w:lastRenderedPageBreak/>
-        <w:t xml:space="preserve">requested from templates, so it is a way of customization, for example </w:t>
+        <w:t xml:space="preserve"> property can be requested from templates, so it is a way of customization, for example </w:t>
       </w:r>
       <w:proofErr w:type="spellStart"/>
       <w:r>
@@ -1424,34 +1385,10 @@
       <w:proofErr w:type="spellEnd"/>
       <w:proofErr w:type="gramEnd"/>
       <w:r>
-        <w:t xml:space="preserve"> – it is very important to keep this name in sync with app </w:t>
-      </w:r>
-      <w:proofErr w:type="spellStart"/>
-      <w:r>
-        <w:t>servlet</w:t>
-      </w:r>
-      <w:proofErr w:type="spellEnd"/>
-      <w:r>
-        <w:t xml:space="preserve"> name specified in web.xml, for example if web.xml defines </w:t>
-      </w:r>
-      <w:proofErr w:type="spellStart"/>
-      <w:r>
-        <w:t>servlet</w:t>
-      </w:r>
-      <w:proofErr w:type="spellEnd"/>
-      <w:r>
-        <w:t xml:space="preserve"> as: </w:t>
-      </w:r>
-      <w:r>
-        <w:t>&lt;</w:t>
-      </w:r>
-      <w:proofErr w:type="spellStart"/>
-      <w:r>
-        <w:t>servlet</w:t>
-      </w:r>
-      <w:proofErr w:type="spellEnd"/>
-      <w:r>
-        <w:t>-name&gt;</w:t>
+        <w:t xml:space="preserve"> – it is very important to keep this name in sync with app servlet name specified in web.xml, for example if web.xml defines servlet as: </w:t>
+      </w:r>
+      <w:r>
+        <w:t>&lt;servlet-name&gt;</w:t>
       </w:r>
       <w:proofErr w:type="spellStart"/>
       <w:r>
@@ -1459,15 +1396,7 @@
       </w:r>
       <w:proofErr w:type="spellEnd"/>
       <w:r>
-        <w:t>&lt;/</w:t>
-      </w:r>
-      <w:proofErr w:type="spellStart"/>
-      <w:r>
-        <w:t>servlet</w:t>
-      </w:r>
-      <w:proofErr w:type="spellEnd"/>
-      <w:r>
-        <w:t>-name&gt;</w:t>
+        <w:t>&lt;/servlet-name&gt;</w:t>
       </w:r>
       <w:r>
         <w:t>, then the method has to return “</w:t>
@@ -1599,6 +1528,7 @@
     </w:p>
     <w:p>
       <w:r>
+        <w:lastRenderedPageBreak/>
         <w:t xml:space="preserve">User locale is always available in page services, and all resource loading get verified against current user locale. </w:t>
       </w:r>
       <w:proofErr w:type="gramStart"/>
@@ -1609,169 +1539,169 @@
     </w:p>
     <w:p>
       <w:r>
+        <w:t>Standard resources</w:t>
+      </w:r>
+    </w:p>
+    <w:p>
+      <w:r>
+        <w:t>There are several standard resource files which suppose to be supplied for normal app functioning.</w:t>
+      </w:r>
+    </w:p>
+    <w:p>
+      <w:proofErr w:type="spellStart"/>
+      <w:r>
+        <w:t>commonlabels.properties</w:t>
+      </w:r>
+      <w:proofErr w:type="spellEnd"/>
+      <w:r>
+        <w:t xml:space="preserve"> – contains labels shared by all views</w:t>
+      </w:r>
+    </w:p>
+    <w:p>
+      <w:proofErr w:type="spellStart"/>
+      <w:r>
+        <w:t>navigationtabs.properties</w:t>
+      </w:r>
+      <w:proofErr w:type="spellEnd"/>
+      <w:r>
+        <w:t xml:space="preserve"> – contains navigation tabs definitions</w:t>
+      </w:r>
+    </w:p>
+    <w:p>
+      <w:proofErr w:type="spellStart"/>
+      <w:r>
+        <w:t>fastaccessbuttons.properties</w:t>
+      </w:r>
+      <w:proofErr w:type="spellEnd"/>
+      <w:r>
+        <w:t xml:space="preserve"> – contains fast access buttons definitions</w:t>
+      </w:r>
+    </w:p>
+    <w:p>
+      <w:r>
+        <w:t>View resources</w:t>
+      </w:r>
+    </w:p>
+    <w:p>
+      <w:r>
+        <w:t xml:space="preserve">View resources are templates, JSP or other renderer type resources. </w:t>
+      </w:r>
+      <w:proofErr w:type="spellStart"/>
+      <w:r>
+        <w:t>WebBee</w:t>
+      </w:r>
+      <w:proofErr w:type="spellEnd"/>
+      <w:r>
+        <w:t xml:space="preserve"> encourages using only template based view resources. </w:t>
+      </w:r>
+    </w:p>
+    <w:p>
+      <w:r>
+        <w:t>Resource naming convention</w:t>
+      </w:r>
+    </w:p>
+    <w:p>
+      <w:r>
+        <w:t xml:space="preserve">All resources related to a particular page service have to carry page service name with corresponding to resource type extension. Text resources have extension .properties. View related resources have extension helping to pick correct view renderer approach. Since base </w:t>
+      </w:r>
+      <w:proofErr w:type="spellStart"/>
+      <w:r>
+        <w:t>WebBee</w:t>
+      </w:r>
+      <w:proofErr w:type="spellEnd"/>
+      <w:r>
+        <w:t xml:space="preserve"> view renderer is template engine, template resource extension can be configured. Parameter </w:t>
+      </w:r>
+      <w:proofErr w:type="spellStart"/>
+      <w:r>
+        <w:t>viewext</w:t>
+      </w:r>
+      <w:proofErr w:type="spellEnd"/>
+      <w:r>
+        <w:t xml:space="preserve"> in application properties file.</w:t>
+      </w:r>
+    </w:p>
+    <w:p>
+      <w:r>
+        <w:t>General application UI layout</w:t>
+      </w:r>
+    </w:p>
+    <w:p>
+      <w:proofErr w:type="spellStart"/>
+      <w:r>
+        <w:t>Webbee</w:t>
+      </w:r>
+      <w:proofErr w:type="spellEnd"/>
+      <w:r>
+        <w:t xml:space="preserve"> softly dictate certain UI layout based on common practice of creation web application UI. So entire screen consists of the following areas</w:t>
+      </w:r>
+    </w:p>
+    <w:p>
+      <w:r>
+        <w:t>Top tool/info bar with fast access buttons</w:t>
+      </w:r>
+      <w:r>
+        <w:t xml:space="preserve"> and user name stationary</w:t>
+      </w:r>
+    </w:p>
+    <w:p>
+      <w:r>
+        <w:t>Navigation / menu bar</w:t>
+      </w:r>
+    </w:p>
+    <w:p>
+      <w:r>
+        <w:t xml:space="preserve">Breadcrumbs bar (optional) </w:t>
+      </w:r>
+    </w:p>
+    <w:p>
+      <w:r>
+        <w:t>Left navigation panel (optional)</w:t>
+      </w:r>
+    </w:p>
+    <w:p>
+      <w:r>
+        <w:t>Work area</w:t>
+      </w:r>
+    </w:p>
+    <w:p>
+      <w:r>
+        <w:t>Status bar</w:t>
+      </w:r>
+    </w:p>
+    <w:p>
+      <w:r>
+        <w:t xml:space="preserve">Standard UI layout is defined in canvas template. The template can be changed to provide any other layout or customize existing one. </w:t>
+      </w:r>
+    </w:p>
+    <w:p>
+      <w:proofErr w:type="spellStart"/>
+      <w:r>
+        <w:t>navigationtabs.properties</w:t>
+      </w:r>
+      <w:proofErr w:type="spellEnd"/>
+    </w:p>
+    <w:p>
+      <w:r>
+        <w:t xml:space="preserve">Used for defining tabs labels and links. </w:t>
+      </w:r>
+      <w:r>
+        <w:t xml:space="preserve">Property name </w:t>
+      </w:r>
+      <w:r>
+        <w:t xml:space="preserve">is </w:t>
+      </w:r>
+      <w:r>
+        <w:t>used for ordering tabs in alphabetic order. Value is comma separated values with page service name, label, and description correspondingly. Commas have to be HTML encoded. Only first value is required.</w:t>
+      </w:r>
+    </w:p>
+    <w:p>
+      <w:proofErr w:type="spellStart"/>
+      <w:r>
         <w:lastRenderedPageBreak/>
-        <w:t>Standard resources</w:t>
-      </w:r>
-    </w:p>
-    <w:p>
-      <w:r>
-        <w:t>There are several standard resource files which suppose to be supplied for normal app functioning.</w:t>
-      </w:r>
-    </w:p>
-    <w:p>
-      <w:proofErr w:type="spellStart"/>
-      <w:r>
-        <w:t>commonlabels.properties</w:t>
-      </w:r>
-      <w:proofErr w:type="spellEnd"/>
-      <w:r>
-        <w:t xml:space="preserve"> – contains labels shared by all views</w:t>
-      </w:r>
-    </w:p>
-    <w:p>
-      <w:proofErr w:type="spellStart"/>
-      <w:r>
-        <w:t>navigationtabs.properties</w:t>
-      </w:r>
-      <w:proofErr w:type="spellEnd"/>
-      <w:r>
-        <w:t xml:space="preserve"> – contains navigation tabs definitions</w:t>
-      </w:r>
-    </w:p>
-    <w:p>
-      <w:proofErr w:type="spellStart"/>
-      <w:r>
         <w:t>fastaccessbuttons.properties</w:t>
       </w:r>
       <w:proofErr w:type="spellEnd"/>
-      <w:r>
-        <w:t xml:space="preserve"> – contains fast access buttons definitions</w:t>
-      </w:r>
-    </w:p>
-    <w:p>
-      <w:r>
-        <w:t>View resources</w:t>
-      </w:r>
-    </w:p>
-    <w:p>
-      <w:r>
-        <w:t xml:space="preserve">View resources are templates, JSP or other renderer type resources. </w:t>
-      </w:r>
-      <w:proofErr w:type="spellStart"/>
-      <w:r>
-        <w:t>WebBee</w:t>
-      </w:r>
-      <w:proofErr w:type="spellEnd"/>
-      <w:r>
-        <w:t xml:space="preserve"> encourages using only template based view resources. </w:t>
-      </w:r>
-    </w:p>
-    <w:p>
-      <w:r>
-        <w:t>Resource naming convention</w:t>
-      </w:r>
-    </w:p>
-    <w:p>
-      <w:r>
-        <w:t xml:space="preserve">All resources related to a particular page service have to carry page service name with corresponding to resource type extension. Text resources have extension .properties. View related resources have extension helping to pick correct view renderer approach. Since base </w:t>
-      </w:r>
-      <w:proofErr w:type="spellStart"/>
-      <w:r>
-        <w:t>WebBee</w:t>
-      </w:r>
-      <w:proofErr w:type="spellEnd"/>
-      <w:r>
-        <w:t xml:space="preserve"> view renderer is template engine, template resource extension can be configured. Parameter </w:t>
-      </w:r>
-      <w:proofErr w:type="spellStart"/>
-      <w:r>
-        <w:t>viewext</w:t>
-      </w:r>
-      <w:proofErr w:type="spellEnd"/>
-      <w:r>
-        <w:t xml:space="preserve"> in application properties file.</w:t>
-      </w:r>
-    </w:p>
-    <w:p>
-      <w:r>
-        <w:t>General application UI layout</w:t>
-      </w:r>
-    </w:p>
-    <w:p>
-      <w:proofErr w:type="spellStart"/>
-      <w:r>
-        <w:t>Webbee</w:t>
-      </w:r>
-      <w:proofErr w:type="spellEnd"/>
-      <w:r>
-        <w:t xml:space="preserve"> softly dictate certain UI layout based on common practice of creation web application UI. So entire screen consists of the following areas</w:t>
-      </w:r>
-    </w:p>
-    <w:p>
-      <w:r>
-        <w:t>Top tool/info bar with fast access buttons</w:t>
-      </w:r>
-      <w:r>
-        <w:t xml:space="preserve"> and user name stationary</w:t>
-      </w:r>
-    </w:p>
-    <w:p>
-      <w:r>
-        <w:t>Navigation / menu bar</w:t>
-      </w:r>
-    </w:p>
-    <w:p>
-      <w:r>
-        <w:t xml:space="preserve">Breadcrumbs bar (optional) </w:t>
-      </w:r>
-    </w:p>
-    <w:p>
-      <w:r>
-        <w:t>Left navigation panel (optional)</w:t>
-      </w:r>
-    </w:p>
-    <w:p>
-      <w:r>
-        <w:t>Work area</w:t>
-      </w:r>
-    </w:p>
-    <w:p>
-      <w:r>
-        <w:t>Status bar</w:t>
-      </w:r>
-    </w:p>
-    <w:p>
-      <w:r>
-        <w:t xml:space="preserve">Standard UI layout is defined in canvas template. The template can be changed to provide any other layout or customize existing one. </w:t>
-      </w:r>
-    </w:p>
-    <w:p>
-      <w:proofErr w:type="spellStart"/>
-      <w:r>
-        <w:t>navigationtabs.properties</w:t>
-      </w:r>
-      <w:proofErr w:type="spellEnd"/>
-    </w:p>
-    <w:p>
-      <w:r>
-        <w:t xml:space="preserve">Used for defining tabs labels and links. </w:t>
-      </w:r>
-      <w:r>
-        <w:t xml:space="preserve">Property name </w:t>
-      </w:r>
-      <w:r>
-        <w:t xml:space="preserve">is </w:t>
-      </w:r>
-      <w:r>
-        <w:t>used for ordering tabs in alphabetic order. Value is comma separated values with page service name, label, and description correspondingly. Commas have to be HTML encoded. Only first value is required.</w:t>
-      </w:r>
-    </w:p>
-    <w:p>
-      <w:proofErr w:type="spellStart"/>
-      <w:r>
-        <w:t>fastaccessbuttons.properties</w:t>
-      </w:r>
-      <w:proofErr w:type="spellEnd"/>
     </w:p>
     <w:p>
       <w:r>
@@ -1780,7 +1710,6 @@
     </w:p>
     <w:p>
       <w:r>
-        <w:lastRenderedPageBreak/>
         <w:t xml:space="preserve">Standard </w:t>
       </w:r>
       <w:proofErr w:type="gramStart"/>
@@ -1982,15 +1911,7 @@
       <w:proofErr w:type="spellEnd"/>
       <w:proofErr w:type="gramEnd"/>
       <w:r>
-        <w:t xml:space="preserve"> = Status/</w:t>
-      </w:r>
-      <w:proofErr w:type="spellStart"/>
-      <w:r>
-        <w:t>ajax</w:t>
-      </w:r>
-      <w:proofErr w:type="spellEnd"/>
-      <w:r>
-        <w:t>/</w:t>
+        <w:t xml:space="preserve"> = Status/ajax/</w:t>
       </w:r>
       <w:proofErr w:type="spellStart"/>
       <w:r>
@@ -2101,7 +2022,11 @@
       </w:r>
       <w:proofErr w:type="spellEnd"/>
       <w:r>
-        <w:t xml:space="preserve"> with project template extension providing inside same content as </w:t>
+        <w:t xml:space="preserve"> with project template extension providing inside </w:t>
+      </w:r>
+      <w:r>
+        <w:lastRenderedPageBreak/>
+        <w:t xml:space="preserve">same content as </w:t>
       </w:r>
       <w:proofErr w:type="spellStart"/>
       <w:r>
@@ -2120,261 +2045,261 @@
     </w:p>
     <w:p>
       <w:r>
+        <w:t>@%'insert/</w:t>
+      </w:r>
+      <w:proofErr w:type="spellStart"/>
+      <w:r>
+        <w:t>eventqueue.json</w:t>
+      </w:r>
+      <w:proofErr w:type="spellEnd"/>
+      <w:r>
+        <w:t>'@</w:t>
+      </w:r>
+    </w:p>
+    <w:p>
+      <w:r>
+        <w:t>Another metho</w:t>
+      </w:r>
+      <w:r>
+        <w:t>d</w:t>
+      </w:r>
+      <w:r>
+        <w:t xml:space="preserve"> which can be considered to be overridden is </w:t>
+      </w:r>
+      <w:proofErr w:type="spellStart"/>
+      <w:r>
+        <w:t>getUIID</w:t>
+      </w:r>
+      <w:proofErr w:type="spellEnd"/>
+      <w:r>
+        <w:t>. This method return session id by default, but sometimes you may need something else especially for application where session isn’t supported.</w:t>
+      </w:r>
+      <w:r>
+        <w:t xml:space="preserve"> </w:t>
+      </w:r>
+      <w:proofErr w:type="spellStart"/>
+      <w:proofErr w:type="gramStart"/>
+      <w:r>
+        <w:t>updateUI</w:t>
+      </w:r>
+      <w:proofErr w:type="spellEnd"/>
+      <w:proofErr w:type="gramEnd"/>
+      <w:r>
+        <w:t xml:space="preserve"> initiates push content loop.</w:t>
+      </w:r>
+      <w:r>
+        <w:t xml:space="preserve"> The former function is provided in ui.js, so assure this script is added once in involved templates as below</w:t>
+      </w:r>
+    </w:p>
+    <w:p>
+      <w:r>
+        <w:t xml:space="preserve">  &lt;script </w:t>
+      </w:r>
+      <w:proofErr w:type="spellStart"/>
+      <w:r>
+        <w:t>src</w:t>
+      </w:r>
+      <w:proofErr w:type="spellEnd"/>
+      <w:r>
+        <w:t>="@</w:t>
+      </w:r>
+      <w:proofErr w:type="spellStart"/>
+      <w:r>
+        <w:t>contextpath</w:t>
+      </w:r>
+      <w:proofErr w:type="spellEnd"/>
+      <w:r>
+        <w:t>@/</w:t>
+      </w:r>
+      <w:proofErr w:type="spellStart"/>
+      <w:r>
+        <w:t>js</w:t>
+      </w:r>
+      <w:proofErr w:type="spellEnd"/>
+      <w:r>
+        <w:t>/ui.js" language="</w:t>
+      </w:r>
+      <w:proofErr w:type="spellStart"/>
+      <w:r>
+        <w:t>Javascript</w:t>
+      </w:r>
+      <w:proofErr w:type="spellEnd"/>
+      <w:r>
+        <w:t>"&gt;&lt;/script&gt;</w:t>
+      </w:r>
+    </w:p>
+    <w:p>
+      <w:r>
+        <w:t>Beefing with data objects</w:t>
+      </w:r>
+    </w:p>
+    <w:p>
+      <w:r>
+        <w:t xml:space="preserve">All </w:t>
+      </w:r>
+      <w:proofErr w:type="spellStart"/>
+      <w:r>
+        <w:t>WebBee</w:t>
+      </w:r>
+      <w:proofErr w:type="spellEnd"/>
+      <w:r>
+        <w:t xml:space="preserve"> data objects have to be inherited from </w:t>
+      </w:r>
+      <w:proofErr w:type="spellStart"/>
+      <w:r>
+        <w:t>SimpleCoordinator</w:t>
+      </w:r>
+      <w:proofErr w:type="spellEnd"/>
+      <w:proofErr w:type="gramStart"/>
+      <w:r>
+        <w:t>,  it</w:t>
+      </w:r>
+      <w:proofErr w:type="gramEnd"/>
+      <w:r>
+        <w:t xml:space="preserve"> gives access to application model from data object and can be used for requesting additional information from common data model required for normal functionality of data object. Fields of data object have to be defined as public and JDO and form presentation annotations can be added to provide as automatic persistence of data object as automatic form rendering built of the data object.</w:t>
+      </w:r>
+    </w:p>
+    <w:p>
+      <w:r>
+        <w:t>Page service class</w:t>
+      </w:r>
+    </w:p>
+    <w:p>
+      <w:r>
+        <w:t xml:space="preserve">Any user interaction with application happens through page service class. The class gives access to a page model which is rendered by view, and the class can also process control events and update corresponding model as needed. All page service classes </w:t>
+      </w:r>
+      <w:r>
+        <w:t xml:space="preserve">have to be stored in the same package and name of this package has to be defined in </w:t>
+      </w:r>
+      <w:proofErr w:type="spellStart"/>
+      <w:r>
+        <w:t>PresentServicePackage</w:t>
+      </w:r>
+      <w:proofErr w:type="spellEnd"/>
+      <w:r>
+        <w:t xml:space="preserve"> </w:t>
+      </w:r>
+      <w:proofErr w:type="spellStart"/>
+      <w:r>
+        <w:t>config</w:t>
+      </w:r>
+      <w:proofErr w:type="spellEnd"/>
+      <w:r>
+        <w:t xml:space="preserve"> parameter. Such classes can be dispatched by Front Controller.</w:t>
+      </w:r>
+      <w:r>
+        <w:t xml:space="preserve"> Page service class must be inherited from </w:t>
+      </w:r>
+      <w:proofErr w:type="spellStart"/>
+      <w:r>
+        <w:t>BaseBlock</w:t>
+      </w:r>
+      <w:proofErr w:type="spellEnd"/>
+      <w:r>
+        <w:t xml:space="preserve"> or </w:t>
+      </w:r>
+      <w:r>
+        <w:t>from corresponding functional block</w:t>
+      </w:r>
+      <w:r>
+        <w:t>.</w:t>
+      </w:r>
+    </w:p>
+    <w:p>
+      <w:r>
+        <w:t>Adding views</w:t>
+      </w:r>
+    </w:p>
+    <w:p>
+      <w:r>
+        <w:t>A view resource or some other active renderer component as JSP has to be added with corresponding page service name in corresponding to rendere</w:t>
+      </w:r>
+      <w:r>
+        <w:t>r</w:t>
+      </w:r>
+      <w:r>
+        <w:t xml:space="preserve"> type location</w:t>
+      </w:r>
+      <w:r>
+        <w:t>.</w:t>
+      </w:r>
+      <w:r>
+        <w:t xml:space="preserve"> </w:t>
+      </w:r>
+      <w:r>
+        <w:t xml:space="preserve">Normally views are stored in template resource folder which location is defined by </w:t>
+      </w:r>
+      <w:r>
+        <w:t>TEMPLATEROOT</w:t>
+      </w:r>
+      <w:r>
+        <w:t xml:space="preserve"> configuration parameter. Controls are part of page service classes</w:t>
+      </w:r>
+    </w:p>
+    <w:p>
+      <w:r>
+        <w:t>Adding background processes</w:t>
+      </w:r>
+    </w:p>
+    <w:p>
+      <w:r>
+        <w:t xml:space="preserve">All background processes have to be wrapped in services and instantiated and started in </w:t>
+      </w:r>
+      <w:proofErr w:type="spellStart"/>
+      <w:r>
+        <w:t>initServices</w:t>
+      </w:r>
+      <w:proofErr w:type="spellEnd"/>
+      <w:r>
+        <w:t xml:space="preserve"> of application model class.</w:t>
+      </w:r>
+    </w:p>
+    <w:p>
+      <w:r>
+        <w:t>Final wrap</w:t>
+      </w:r>
+    </w:p>
+    <w:p>
+      <w:r>
+        <w:t xml:space="preserve">A final application will require most of resources from </w:t>
+      </w:r>
+      <w:proofErr w:type="spellStart"/>
+      <w:r>
+        <w:t>WebBee</w:t>
+      </w:r>
+      <w:proofErr w:type="spellEnd"/>
+      <w:r>
+        <w:t xml:space="preserve"> base application, so is recommended to copy all these resources blindly. However to avoid security risk, it I s recommended to redefine as default view extension as page services package name. </w:t>
+      </w:r>
+      <w:proofErr w:type="gramStart"/>
+      <w:r>
+        <w:t xml:space="preserve">So if application requires some template resources from </w:t>
+      </w:r>
+      <w:proofErr w:type="spellStart"/>
+      <w:r>
+        <w:t>WebBee</w:t>
+      </w:r>
+      <w:proofErr w:type="spellEnd"/>
+      <w:r>
+        <w:t xml:space="preserve"> base packaging, then such resources can be renamed with required extensions, or resource delegation approach (as include) should be used.</w:t>
+      </w:r>
+      <w:proofErr w:type="gramEnd"/>
+      <w:r>
+        <w:t xml:space="preserve"> Former provide better application upgradability to next versions of </w:t>
+      </w:r>
+      <w:proofErr w:type="spellStart"/>
+      <w:r>
+        <w:t>WebBee</w:t>
+      </w:r>
+      <w:proofErr w:type="spellEnd"/>
+      <w:r>
+        <w:t>.</w:t>
+      </w:r>
+    </w:p>
+    <w:p>
+      <w:proofErr w:type="spellStart"/>
+      <w:r>
         <w:lastRenderedPageBreak/>
-        <w:t>@%'insert/</w:t>
-      </w:r>
-      <w:proofErr w:type="spellStart"/>
-      <w:r>
-        <w:t>eventqueue.json</w:t>
-      </w:r>
-      <w:proofErr w:type="spellEnd"/>
-      <w:r>
-        <w:t>'@</w:t>
-      </w:r>
-    </w:p>
-    <w:p>
-      <w:r>
-        <w:t>Another metho</w:t>
-      </w:r>
-      <w:r>
-        <w:t>d</w:t>
-      </w:r>
-      <w:r>
-        <w:t xml:space="preserve"> which can be considered to be overridden is </w:t>
-      </w:r>
-      <w:proofErr w:type="spellStart"/>
-      <w:r>
-        <w:t>getUIID</w:t>
-      </w:r>
-      <w:proofErr w:type="spellEnd"/>
-      <w:r>
-        <w:t>. This method return session id by default, but sometimes you may need something else especially for application where session isn’t supported.</w:t>
-      </w:r>
-      <w:r>
-        <w:t xml:space="preserve"> </w:t>
-      </w:r>
-      <w:proofErr w:type="spellStart"/>
-      <w:proofErr w:type="gramStart"/>
-      <w:r>
-        <w:t>updateUI</w:t>
-      </w:r>
-      <w:proofErr w:type="spellEnd"/>
-      <w:proofErr w:type="gramEnd"/>
-      <w:r>
-        <w:t xml:space="preserve"> initiates push content loop.</w:t>
-      </w:r>
-      <w:r>
-        <w:t xml:space="preserve"> The former function is provided in ui.js, so assure this script is added once in involved templates as below</w:t>
-      </w:r>
-    </w:p>
-    <w:p>
-      <w:r>
-        <w:t xml:space="preserve">  &lt;script </w:t>
-      </w:r>
-      <w:proofErr w:type="spellStart"/>
-      <w:r>
-        <w:t>src</w:t>
-      </w:r>
-      <w:proofErr w:type="spellEnd"/>
-      <w:r>
-        <w:t>="@</w:t>
-      </w:r>
-      <w:proofErr w:type="spellStart"/>
-      <w:r>
-        <w:t>contextpath</w:t>
-      </w:r>
-      <w:proofErr w:type="spellEnd"/>
-      <w:r>
-        <w:t>@/</w:t>
-      </w:r>
-      <w:proofErr w:type="spellStart"/>
-      <w:r>
-        <w:t>js</w:t>
-      </w:r>
-      <w:proofErr w:type="spellEnd"/>
-      <w:r>
-        <w:t>/ui.js" language="</w:t>
-      </w:r>
-      <w:proofErr w:type="spellStart"/>
-      <w:r>
-        <w:t>Javascript</w:t>
-      </w:r>
-      <w:proofErr w:type="spellEnd"/>
-      <w:r>
-        <w:t>"&gt;&lt;/script&gt;</w:t>
-      </w:r>
-    </w:p>
-    <w:p>
-      <w:r>
-        <w:t>Beefing with data objects</w:t>
-      </w:r>
-    </w:p>
-    <w:p>
-      <w:r>
-        <w:t xml:space="preserve">All </w:t>
-      </w:r>
-      <w:proofErr w:type="spellStart"/>
-      <w:r>
-        <w:t>WebBee</w:t>
-      </w:r>
-      <w:proofErr w:type="spellEnd"/>
-      <w:r>
-        <w:t xml:space="preserve"> data objects have to be inherited from </w:t>
-      </w:r>
-      <w:proofErr w:type="spellStart"/>
-      <w:r>
-        <w:t>SimpleCoordinator</w:t>
-      </w:r>
-      <w:proofErr w:type="spellEnd"/>
-      <w:proofErr w:type="gramStart"/>
-      <w:r>
-        <w:t>,  it</w:t>
-      </w:r>
-      <w:proofErr w:type="gramEnd"/>
-      <w:r>
-        <w:t xml:space="preserve"> gives access to application model from data object and can be used for requesting additional information from common data model required for normal functionality of data object. Fields of data object have to be defined as public and JDO and form presentation annotations can be added to provide as automatic persistence of data object as automatic form rendering built of the data object.</w:t>
-      </w:r>
-    </w:p>
-    <w:p>
-      <w:r>
-        <w:t>Page service class</w:t>
-      </w:r>
-    </w:p>
-    <w:p>
-      <w:r>
-        <w:t xml:space="preserve">Any user interaction with application happens through page service class. The class gives access to a page model which is rendered by view, and the class can also process control events and update corresponding model as needed. All page service classes </w:t>
-      </w:r>
-      <w:r>
-        <w:t xml:space="preserve">have to be stored in the same package and name of this package has to be defined in </w:t>
-      </w:r>
-      <w:proofErr w:type="spellStart"/>
-      <w:r>
-        <w:t>PresentServicePackage</w:t>
-      </w:r>
-      <w:proofErr w:type="spellEnd"/>
-      <w:r>
-        <w:t xml:space="preserve"> </w:t>
-      </w:r>
-      <w:proofErr w:type="spellStart"/>
-      <w:r>
-        <w:t>config</w:t>
-      </w:r>
-      <w:proofErr w:type="spellEnd"/>
-      <w:r>
-        <w:t xml:space="preserve"> parameter. Such classes can be dispatched by Front Controller.</w:t>
-      </w:r>
-      <w:r>
-        <w:t xml:space="preserve"> Page service class must be inherited from </w:t>
-      </w:r>
-      <w:proofErr w:type="spellStart"/>
-      <w:r>
-        <w:t>BaseBlock</w:t>
-      </w:r>
-      <w:proofErr w:type="spellEnd"/>
-      <w:r>
-        <w:t xml:space="preserve"> or </w:t>
-      </w:r>
-      <w:r>
-        <w:t>from corresponding functional block</w:t>
-      </w:r>
-      <w:r>
-        <w:t>.</w:t>
-      </w:r>
-    </w:p>
-    <w:p>
-      <w:r>
-        <w:t>Adding views</w:t>
-      </w:r>
-    </w:p>
-    <w:p>
-      <w:r>
-        <w:t>A view resource or some other active renderer component as JSP has to be added with corresponding page service name in corresponding to rendere</w:t>
-      </w:r>
-      <w:r>
-        <w:t>r</w:t>
-      </w:r>
-      <w:r>
-        <w:t xml:space="preserve"> type location</w:t>
-      </w:r>
-      <w:r>
-        <w:t>.</w:t>
-      </w:r>
-      <w:r>
-        <w:t xml:space="preserve"> </w:t>
-      </w:r>
-      <w:r>
-        <w:t xml:space="preserve">Normally views are stored in template resource folder which location is defined by </w:t>
-      </w:r>
-      <w:r>
-        <w:t>TEMPLATEROOT</w:t>
-      </w:r>
-      <w:r>
-        <w:t xml:space="preserve"> configuration parameter. Controls are part of page service classes</w:t>
-      </w:r>
-    </w:p>
-    <w:p>
-      <w:r>
-        <w:t>Adding background processes</w:t>
-      </w:r>
-    </w:p>
-    <w:p>
-      <w:r>
-        <w:t xml:space="preserve">All background processes have to be wrapped in services and instantiated and started in </w:t>
-      </w:r>
-      <w:proofErr w:type="spellStart"/>
-      <w:r>
-        <w:t>initServices</w:t>
-      </w:r>
-      <w:proofErr w:type="spellEnd"/>
-      <w:r>
-        <w:t xml:space="preserve"> of application model class.</w:t>
-      </w:r>
-    </w:p>
-    <w:p>
-      <w:r>
-        <w:t>Final wrap</w:t>
-      </w:r>
-    </w:p>
-    <w:p>
-      <w:r>
-        <w:t xml:space="preserve">A final application will require most of resources from </w:t>
-      </w:r>
-      <w:proofErr w:type="spellStart"/>
-      <w:r>
-        <w:t>WebBee</w:t>
-      </w:r>
-      <w:proofErr w:type="spellEnd"/>
-      <w:r>
-        <w:t xml:space="preserve"> base application, so is recommended to copy all these resources blindly. However to avoid security risk, it I s recommended to redefine as default view extension as page services package name. </w:t>
-      </w:r>
-      <w:proofErr w:type="gramStart"/>
-      <w:r>
-        <w:t xml:space="preserve">So if application requires some template resources from </w:t>
-      </w:r>
-      <w:proofErr w:type="spellStart"/>
-      <w:r>
-        <w:t>WebBee</w:t>
-      </w:r>
-      <w:proofErr w:type="spellEnd"/>
-      <w:r>
-        <w:t xml:space="preserve"> base packaging, then such resources can be renamed with required extensions, or resource delegation approach (as include) should be used.</w:t>
-      </w:r>
-      <w:proofErr w:type="gramEnd"/>
-      <w:r>
-        <w:t xml:space="preserve"> Former provide better application upgradability to next versions of </w:t>
-      </w:r>
-      <w:proofErr w:type="spellStart"/>
-      <w:r>
-        <w:t>WebBee</w:t>
-      </w:r>
-      <w:proofErr w:type="spellEnd"/>
-      <w:r>
-        <w:t>.</w:t>
-      </w:r>
-    </w:p>
-    <w:p>
-      <w:proofErr w:type="spellStart"/>
-      <w:r>
         <w:t>Webbee</w:t>
       </w:r>
       <w:proofErr w:type="spellEnd"/>
@@ -2391,7 +2316,6 @@
     </w:p>
     <w:p>
       <w:r>
-        <w:lastRenderedPageBreak/>
         <w:t>Inherit page service class which is responsible for signing on a user in system.</w:t>
       </w:r>
     </w:p>
@@ -2474,7 +2398,7 @@
 </file>
 
 <file path=word/styles.xml><?xml version="1.0" encoding="utf-8"?>
-<w:styles xmlns:r="http://schemas.openxmlformats.org/officeDocument/2006/relationships" xmlns:w="http://schemas.openxmlformats.org/wordprocessingml/2006/main">
+<w:styles xmlns:mc="http://schemas.openxmlformats.org/markup-compatibility/2006" xmlns:r="http://schemas.openxmlformats.org/officeDocument/2006/relationships" xmlns:w="http://schemas.openxmlformats.org/wordprocessingml/2006/main" xmlns:w14="http://schemas.microsoft.com/office/word/2010/wordml" mc:Ignorable="w14">
   <w:docDefaults>
     <w:rPrDefault>
       <w:rPr>
@@ -2645,7 +2569,6 @@
     <w:uiPriority w:val="99"/>
     <w:semiHidden/>
     <w:unhideWhenUsed/>
-    <w:qFormat/>
     <w:tblPr>
       <w:tblInd w:w="0" w:type="dxa"/>
       <w:tblCellMar>
@@ -2673,6 +2596,196 @@
       <w:color w:val="0000FF"/>
       <w:u w:val="single"/>
     </w:rPr>
+  </w:style>
+</w:styles>
+</file>
+
+<file path=word/stylesWithEffects.xml><?xml version="1.0" encoding="utf-8"?>
+<w:styles xmlns:wpc="http://schemas.microsoft.com/office/word/2010/wordprocessingCanvas" xmlns:mc="http://schemas.openxmlformats.org/markup-compatibility/2006" xmlns:o="urn:schemas-microsoft-com:office:office" xmlns:r="http://schemas.openxmlformats.org/officeDocument/2006/relationships" xmlns:m="http://schemas.openxmlformats.org/officeDocument/2006/math" xmlns:v="urn:schemas-microsoft-com:vml" xmlns:wp14="http://schemas.microsoft.com/office/word/2010/wordprocessingDrawing" xmlns:wp="http://schemas.openxmlformats.org/drawingml/2006/wordprocessingDrawing" xmlns:w10="urn:schemas-microsoft-com:office:word" xmlns:w="http://schemas.openxmlformats.org/wordprocessingml/2006/main" xmlns:w14="http://schemas.microsoft.com/office/word/2010/wordml" xmlns:wpg="http://schemas.microsoft.com/office/word/2010/wordprocessingGroup" xmlns:wpi="http://schemas.microsoft.com/office/word/2010/wordprocessingInk" xmlns:wne="http://schemas.microsoft.com/office/word/2006/wordml" xmlns:wps="http://schemas.microsoft.com/office/word/2010/wordprocessingShape" mc:Ignorable="w14 wp14">
+  <w:docDefaults>
+    <w:rPrDefault>
+      <w:rPr>
+        <w:rFonts w:asciiTheme="minorHAnsi" w:eastAsiaTheme="minorEastAsia" w:hAnsiTheme="minorHAnsi" w:cstheme="minorBidi"/>
+        <w:sz w:val="22"/>
+        <w:szCs w:val="22"/>
+        <w:lang w:val="en-US" w:eastAsia="en-US" w:bidi="ar-SA"/>
+      </w:rPr>
+    </w:rPrDefault>
+    <w:pPrDefault>
+      <w:pPr>
+        <w:spacing w:after="200" w:line="276" w:lineRule="auto"/>
+      </w:pPr>
+    </w:pPrDefault>
+  </w:docDefaults>
+  <w:latentStyles w:defLockedState="0" w:defUIPriority="99" w:defSemiHidden="1" w:defUnhideWhenUsed="1" w:defQFormat="0" w:count="267">
+    <w:lsdException w:name="Normal" w:semiHidden="0" w:uiPriority="0" w:unhideWhenUsed="0" w:qFormat="1"/>
+    <w:lsdException w:name="heading 1" w:semiHidden="0" w:uiPriority="9" w:unhideWhenUsed="0" w:qFormat="1"/>
+    <w:lsdException w:name="heading 2" w:uiPriority="9" w:qFormat="1"/>
+    <w:lsdException w:name="heading 3" w:uiPriority="9" w:qFormat="1"/>
+    <w:lsdException w:name="heading 4" w:uiPriority="9" w:qFormat="1"/>
+    <w:lsdException w:name="heading 5" w:uiPriority="9" w:qFormat="1"/>
+    <w:lsdException w:name="heading 6" w:uiPriority="9" w:qFormat="1"/>
+    <w:lsdException w:name="heading 7" w:uiPriority="9" w:qFormat="1"/>
+    <w:lsdException w:name="heading 8" w:uiPriority="9" w:qFormat="1"/>
+    <w:lsdException w:name="heading 9" w:uiPriority="9" w:qFormat="1"/>
+    <w:lsdException w:name="toc 1" w:uiPriority="39"/>
+    <w:lsdException w:name="toc 2" w:uiPriority="39"/>
+    <w:lsdException w:name="toc 3" w:uiPriority="39"/>
+    <w:lsdException w:name="toc 4" w:uiPriority="39"/>
+    <w:lsdException w:name="toc 5" w:uiPriority="39"/>
+    <w:lsdException w:name="toc 6" w:uiPriority="39"/>
+    <w:lsdException w:name="toc 7" w:uiPriority="39"/>
+    <w:lsdException w:name="toc 8" w:uiPriority="39"/>
+    <w:lsdException w:name="toc 9" w:uiPriority="39"/>
+    <w:lsdException w:name="caption" w:uiPriority="35" w:qFormat="1"/>
+    <w:lsdException w:name="Title" w:semiHidden="0" w:uiPriority="10" w:unhideWhenUsed="0" w:qFormat="1"/>
+    <w:lsdException w:name="Default Paragraph Font" w:uiPriority="1"/>
+    <w:lsdException w:name="Subtitle" w:semiHidden="0" w:uiPriority="11" w:unhideWhenUsed="0" w:qFormat="1"/>
+    <w:lsdException w:name="Strong" w:semiHidden="0" w:uiPriority="22" w:unhideWhenUsed="0" w:qFormat="1"/>
+    <w:lsdException w:name="Emphasis" w:semiHidden="0" w:uiPriority="20" w:unhideWhenUsed="0" w:qFormat="1"/>
+    <w:lsdException w:name="Table Grid" w:semiHidden="0" w:uiPriority="59" w:unhideWhenUsed="0"/>
+    <w:lsdException w:name="Placeholder Text" w:unhideWhenUsed="0"/>
+    <w:lsdException w:name="No Spacing" w:semiHidden="0" w:uiPriority="1" w:unhideWhenUsed="0" w:qFormat="1"/>
+    <w:lsdException w:name="Light Shading" w:semiHidden="0" w:uiPriority="60" w:unhideWhenUsed="0"/>
+    <w:lsdException w:name="Light List" w:semiHidden="0" w:uiPriority="61" w:unhideWhenUsed="0"/>
+    <w:lsdException w:name="Light Grid" w:semiHidden="0" w:uiPriority="62" w:unhideWhenUsed="0"/>
+    <w:lsdException w:name="Medium Shading 1" w:semiHidden="0" w:uiPriority="63" w:unhideWhenUsed="0"/>
+    <w:lsdException w:name="Medium Shading 2" w:semiHidden="0" w:uiPriority="64" w:unhideWhenUsed="0"/>
+    <w:lsdException w:name="Medium List 1" w:semiHidden="0" w:uiPriority="65" w:unhideWhenUsed="0"/>
+    <w:lsdException w:name="Medium List 2" w:semiHidden="0" w:uiPriority="66" w:unhideWhenUsed="0"/>
+    <w:lsdException w:name="Medium Grid 1" w:semiHidden="0" w:uiPriority="67" w:unhideWhenUsed="0"/>
+    <w:lsdException w:name="Medium Grid 2" w:semiHidden="0" w:uiPriority="68" w:unhideWhenUsed="0"/>
+    <w:lsdException w:name="Medium Grid 3" w:semiHidden="0" w:uiPriority="69" w:unhideWhenUsed="0"/>
+    <w:lsdException w:name="Dark List" w:semiHidden="0" w:uiPriority="70" w:unhideWhenUsed="0"/>
+    <w:lsdException w:name="Colorful Shading" w:semiHidden="0" w:uiPriority="71" w:unhideWhenUsed="0"/>
+    <w:lsdException w:name="Colorful List" w:semiHidden="0" w:uiPriority="72" w:unhideWhenUsed="0"/>
+    <w:lsdException w:name="Colorful Grid" w:semiHidden="0" w:uiPriority="73" w:unhideWhenUsed="0"/>
+    <w:lsdException w:name="Light Shading Accent 1" w:semiHidden="0" w:uiPriority="60" w:unhideWhenUsed="0"/>
+    <w:lsdException w:name="Light List Accent 1" w:semiHidden="0" w:uiPriority="61" w:unhideWhenUsed="0"/>
+    <w:lsdException w:name="Light Grid Accent 1" w:semiHidden="0" w:uiPriority="62" w:unhideWhenUsed="0"/>
+    <w:lsdException w:name="Medium Shading 1 Accent 1" w:semiHidden="0" w:uiPriority="63" w:unhideWhenUsed="0"/>
+    <w:lsdException w:name="Medium Shading 2 Accent 1" w:semiHidden="0" w:uiPriority="64" w:unhideWhenUsed="0"/>
+    <w:lsdException w:name="Medium List 1 Accent 1" w:semiHidden="0" w:uiPriority="65" w:unhideWhenUsed="0"/>
+    <w:lsdException w:name="Revision" w:unhideWhenUsed="0"/>
+    <w:lsdException w:name="List Paragraph" w:semiHidden="0" w:uiPriority="34" w:unhideWhenUsed="0" w:qFormat="1"/>
+    <w:lsdException w:name="Quote" w:semiHidden="0" w:uiPriority="29" w:unhideWhenUsed="0" w:qFormat="1"/>
+    <w:lsdException w:name="Intense Quote" w:semiHidden="0" w:uiPriority="30" w:unhideWhenUsed="0" w:qFormat="1"/>
+    <w:lsdException w:name="Medium List 2 Accent 1" w:semiHidden="0" w:uiPriority="66" w:unhideWhenUsed="0"/>
+    <w:lsdException w:name="Medium Grid 1 Accent 1" w:semiHidden="0" w:uiPriority="67" w:unhideWhenUsed="0"/>
+    <w:lsdException w:name="Medium Grid 2 Accent 1" w:semiHidden="0" w:uiPriority="68" w:unhideWhenUsed="0"/>
+    <w:lsdException w:name="Medium Grid 3 Accent 1" w:semiHidden="0" w:uiPriority="69" w:unhideWhenUsed="0"/>
+    <w:lsdException w:name="Dark List Accent 1" w:semiHidden="0" w:uiPriority="70" w:unhideWhenUsed="0"/>
+    <w:lsdException w:name="Colorful Shading Accent 1" w:semiHidden="0" w:uiPriority="71" w:unhideWhenUsed="0"/>
+    <w:lsdException w:name="Colorful List Accent 1" w:semiHidden="0" w:uiPriority="72" w:unhideWhenUsed="0"/>
+    <w:lsdException w:name="Colorful Grid Accent 1" w:semiHidden="0" w:uiPriority="73" w:unhideWhenUsed="0"/>
+    <w:lsdException w:name="Light Shading Accent 2" w:semiHidden="0" w:uiPriority="60" w:unhideWhenUsed="0"/>
+    <w:lsdException w:name="Light List Accent 2" w:semiHidden="0" w:uiPriority="61" w:unhideWhenUsed="0"/>
+    <w:lsdException w:name="Light Grid Accent 2" w:semiHidden="0" w:uiPriority="62" w:unhideWhenUsed="0"/>
+    <w:lsdException w:name="Medium Shading 1 Accent 2" w:semiHidden="0" w:uiPriority="63" w:unhideWhenUsed="0"/>
+    <w:lsdException w:name="Medium Shading 2 Accent 2" w:semiHidden="0" w:uiPriority="64" w:unhideWhenUsed="0"/>
+    <w:lsdException w:name="Medium List 1 Accent 2" w:semiHidden="0" w:uiPriority="65" w:unhideWhenUsed="0"/>
+    <w:lsdException w:name="Medium List 2 Accent 2" w:semiHidden="0" w:uiPriority="66" w:unhideWhenUsed="0"/>
+    <w:lsdException w:name="Medium Grid 1 Accent 2" w:semiHidden="0" w:uiPriority="67" w:unhideWhenUsed="0"/>
+    <w:lsdException w:name="Medium Grid 2 Accent 2" w:semiHidden="0" w:uiPriority="68" w:unhideWhenUsed="0"/>
+    <w:lsdException w:name="Medium Grid 3 Accent 2" w:semiHidden="0" w:uiPriority="69" w:unhideWhenUsed="0"/>
+    <w:lsdException w:name="Dark List Accent 2" w:semiHidden="0" w:uiPriority="70" w:unhideWhenUsed="0"/>
+    <w:lsdException w:name="Colorful Shading Accent 2" w:semiHidden="0" w:uiPriority="71" w:unhideWhenUsed="0"/>
+    <w:lsdException w:name="Colorful List Accent 2" w:semiHidden="0" w:uiPriority="72" w:unhideWhenUsed="0"/>
+    <w:lsdException w:name="Colorful Grid Accent 2" w:semiHidden="0" w:uiPriority="73" w:unhideWhenUsed="0"/>
+    <w:lsdException w:name="Light Shading Accent 3" w:semiHidden="0" w:uiPriority="60" w:unhideWhenUsed="0"/>
+    <w:lsdException w:name="Light List Accent 3" w:semiHidden="0" w:uiPriority="61" w:unhideWhenUsed="0"/>
+    <w:lsdException w:name="Light Grid Accent 3" w:semiHidden="0" w:uiPriority="62" w:unhideWhenUsed="0"/>
+    <w:lsdException w:name="Medium Shading 1 Accent 3" w:semiHidden="0" w:uiPriority="63" w:unhideWhenUsed="0"/>
+    <w:lsdException w:name="Medium Shading 2 Accent 3" w:semiHidden="0" w:uiPriority="64" w:unhideWhenUsed="0"/>
+    <w:lsdException w:name="Medium List 1 Accent 3" w:semiHidden="0" w:uiPriority="65" w:unhideWhenUsed="0"/>
+    <w:lsdException w:name="Medium List 2 Accent 3" w:semiHidden="0" w:uiPriority="66" w:unhideWhenUsed="0"/>
+    <w:lsdException w:name="Medium Grid 1 Accent 3" w:semiHidden="0" w:uiPriority="67" w:unhideWhenUsed="0"/>
+    <w:lsdException w:name="Medium Grid 2 Accent 3" w:semiHidden="0" w:uiPriority="68" w:unhideWhenUsed="0"/>
+    <w:lsdException w:name="Medium Grid 3 Accent 3" w:semiHidden="0" w:uiPriority="69" w:unhideWhenUsed="0"/>
+    <w:lsdException w:name="Dark List Accent 3" w:semiHidden="0" w:uiPriority="70" w:unhideWhenUsed="0"/>
+    <w:lsdException w:name="Colorful Shading Accent 3" w:semiHidden="0" w:uiPriority="71" w:unhideWhenUsed="0"/>
+    <w:lsdException w:name="Colorful List Accent 3" w:semiHidden="0" w:uiPriority="72" w:unhideWhenUsed="0"/>
+    <w:lsdException w:name="Colorful Grid Accent 3" w:semiHidden="0" w:uiPriority="73" w:unhideWhenUsed="0"/>
+    <w:lsdException w:name="Light Shading Accent 4" w:semiHidden="0" w:uiPriority="60" w:unhideWhenUsed="0"/>
+    <w:lsdException w:name="Light List Accent 4" w:semiHidden="0" w:uiPriority="61" w:unhideWhenUsed="0"/>
+    <w:lsdException w:name="Light Grid Accent 4" w:semiHidden="0" w:uiPriority="62" w:unhideWhenUsed="0"/>
+    <w:lsdException w:name="Medium Shading 1 Accent 4" w:semiHidden="0" w:uiPriority="63" w:unhideWhenUsed="0"/>
+    <w:lsdException w:name="Medium Shading 2 Accent 4" w:semiHidden="0" w:uiPriority="64" w:unhideWhenUsed="0"/>
+    <w:lsdException w:name="Medium List 1 Accent 4" w:semiHidden="0" w:uiPriority="65" w:unhideWhenUsed="0"/>
+    <w:lsdException w:name="Medium List 2 Accent 4" w:semiHidden="0" w:uiPriority="66" w:unhideWhenUsed="0"/>
+    <w:lsdException w:name="Medium Grid 1 Accent 4" w:semiHidden="0" w:uiPriority="67" w:unhideWhenUsed="0"/>
+    <w:lsdException w:name="Medium Grid 2 Accent 4" w:semiHidden="0" w:uiPriority="68" w:unhideWhenUsed="0"/>
+    <w:lsdException w:name="Medium Grid 3 Accent 4" w:semiHidden="0" w:uiPriority="69" w:unhideWhenUsed="0"/>
+    <w:lsdException w:name="Dark List Accent 4" w:semiHidden="0" w:uiPriority="70" w:unhideWhenUsed="0"/>
+    <w:lsdException w:name="Colorful Shading Accent 4" w:semiHidden="0" w:uiPriority="71" w:unhideWhenUsed="0"/>
+    <w:lsdException w:name="Colorful List Accent 4" w:semiHidden="0" w:uiPriority="72" w:unhideWhenUsed="0"/>
+    <w:lsdException w:name="Colorful Grid Accent 4" w:semiHidden="0" w:uiPriority="73" w:unhideWhenUsed="0"/>
+    <w:lsdException w:name="Light Shading Accent 5" w:semiHidden="0" w:uiPriority="60" w:unhideWhenUsed="0"/>
+    <w:lsdException w:name="Light List Accent 5" w:semiHidden="0" w:uiPriority="61" w:unhideWhenUsed="0"/>
+    <w:lsdException w:name="Light Grid Accent 5" w:semiHidden="0" w:uiPriority="62" w:unhideWhenUsed="0"/>
+    <w:lsdException w:name="Medium Shading 1 Accent 5" w:semiHidden="0" w:uiPriority="63" w:unhideWhenUsed="0"/>
+    <w:lsdException w:name="Medium Shading 2 Accent 5" w:semiHidden="0" w:uiPriority="64" w:unhideWhenUsed="0"/>
+    <w:lsdException w:name="Medium List 1 Accent 5" w:semiHidden="0" w:uiPriority="65" w:unhideWhenUsed="0"/>
+    <w:lsdException w:name="Medium List 2 Accent 5" w:semiHidden="0" w:uiPriority="66" w:unhideWhenUsed="0"/>
+    <w:lsdException w:name="Medium Grid 1 Accent 5" w:semiHidden="0" w:uiPriority="67" w:unhideWhenUsed="0"/>
+    <w:lsdException w:name="Medium Grid 2 Accent 5" w:semiHidden="0" w:uiPriority="68" w:unhideWhenUsed="0"/>
+    <w:lsdException w:name="Medium Grid 3 Accent 5" w:semiHidden="0" w:uiPriority="69" w:unhideWhenUsed="0"/>
+    <w:lsdException w:name="Dark List Accent 5" w:semiHidden="0" w:uiPriority="70" w:unhideWhenUsed="0"/>
+    <w:lsdException w:name="Colorful Shading Accent 5" w:semiHidden="0" w:uiPriority="71" w:unhideWhenUsed="0"/>
+    <w:lsdException w:name="Colorful List Accent 5" w:semiHidden="0" w:uiPriority="72" w:unhideWhenUsed="0"/>
+    <w:lsdException w:name="Colorful Grid Accent 5" w:semiHidden="0" w:uiPriority="73" w:unhideWhenUsed="0"/>
+    <w:lsdException w:name="Light Shading Accent 6" w:semiHidden="0" w:uiPriority="60" w:unhideWhenUsed="0"/>
+    <w:lsdException w:name="Light List Accent 6" w:semiHidden="0" w:uiPriority="61" w:unhideWhenUsed="0"/>
+    <w:lsdException w:name="Light Grid Accent 6" w:semiHidden="0" w:uiPriority="62" w:unhideWhenUsed="0"/>
+    <w:lsdException w:name="Medium Shading 1 Accent 6" w:semiHidden="0" w:uiPriority="63" w:unhideWhenUsed="0"/>
+    <w:lsdException w:name="Medium Shading 2 Accent 6" w:semiHidden="0" w:uiPriority="64" w:unhideWhenUsed="0"/>
+    <w:lsdException w:name="Medium List 1 Accent 6" w:semiHidden="0" w:uiPriority="65" w:unhideWhenUsed="0"/>
+    <w:lsdException w:name="Medium List 2 Accent 6" w:semiHidden="0" w:uiPriority="66" w:unhideWhenUsed="0"/>
+    <w:lsdException w:name="Medium Grid 1 Accent 6" w:semiHidden="0" w:uiPriority="67" w:unhideWhenUsed="0"/>
+    <w:lsdException w:name="Medium Grid 2 Accent 6" w:semiHidden="0" w:uiPriority="68" w:unhideWhenUsed="0"/>
+    <w:lsdException w:name="Medium Grid 3 Accent 6" w:semiHidden="0" w:uiPriority="69" w:unhideWhenUsed="0"/>
+    <w:lsdException w:name="Dark List Accent 6" w:semiHidden="0" w:uiPriority="70" w:unhideWhenUsed="0"/>
+    <w:lsdException w:name="Colorful Shading Accent 6" w:semiHidden="0" w:uiPriority="71" w:unhideWhenUsed="0"/>
+    <w:lsdException w:name="Colorful List Accent 6" w:semiHidden="0" w:uiPriority="72" w:unhideWhenUsed="0"/>
+    <w:lsdException w:name="Colorful Grid Accent 6" w:semiHidden="0" w:uiPriority="73" w:unhideWhenUsed="0"/>
+    <w:lsdException w:name="Subtle Emphasis" w:semiHidden="0" w:uiPriority="19" w:unhideWhenUsed="0" w:qFormat="1"/>
+    <w:lsdException w:name="Intense Emphasis" w:semiHidden="0" w:uiPriority="21" w:unhideWhenUsed="0" w:qFormat="1"/>
+    <w:lsdException w:name="Subtle Reference" w:semiHidden="0" w:uiPriority="31" w:unhideWhenUsed="0" w:qFormat="1"/>
+    <w:lsdException w:name="Intense Reference" w:semiHidden="0" w:uiPriority="32" w:unhideWhenUsed="0" w:qFormat="1"/>
+    <w:lsdException w:name="Book Title" w:semiHidden="0" w:uiPriority="33" w:unhideWhenUsed="0" w:qFormat="1"/>
+    <w:lsdException w:name="Bibliography" w:uiPriority="37"/>
+    <w:lsdException w:name="TOC Heading" w:uiPriority="39" w:qFormat="1"/>
+  </w:latentStyles>
+  <w:style w:type="paragraph" w:default="1" w:styleId="Normal">
+    <w:name w:val="Normal"/>
+    <w:qFormat/>
+  </w:style>
+  <w:style w:type="character" w:default="1" w:styleId="DefaultParagraphFont">
+    <w:name w:val="Default Paragraph Font"/>
+    <w:uiPriority w:val="1"/>
+    <w:semiHidden/>
+    <w:unhideWhenUsed/>
+  </w:style>
+  <w:style w:type="table" w:default="1" w:styleId="TableNormal">
+    <w:name w:val="Normal Table"/>
+    <w:uiPriority w:val="99"/>
+    <w:semiHidden/>
+    <w:unhideWhenUsed/>
+    <w:tblPr>
+      <w:tblInd w:w="0" w:type="dxa"/>
+      <w:tblCellMar>
+        <w:top w:w="0" w:type="dxa"/>
+        <w:left w:w="108" w:type="dxa"/>
+        <w:bottom w:w="0" w:type="dxa"/>
+        <w:right w:w="108" w:type="dxa"/>
+      </w:tblCellMar>
+    </w:tblPr>
+  </w:style>
+  <w:style w:type="numbering" w:default="1" w:styleId="NoList">
+    <w:name w:val="No List"/>
+    <w:uiPriority w:val="99"/>
+    <w:semiHidden/>
+    <w:unhideWhenUsed/>
   </w:style>
 </w:styles>
 </file>

</xml_diff>